<commit_message>
Simplified the exercise wording.
</commit_message>
<xml_diff>
--- a/Exercises/When to Leave Home Exercise.docx
+++ b/Exercises/When to Leave Home Exercise.docx
@@ -11,7 +11,7 @@
           <w:noProof/>
         </w:rPr>
         <w:drawing>
-          <wp:anchor distT="0" distB="0" distL="114300" distR="114300" simplePos="0" relativeHeight="251658240" behindDoc="1" locked="0" layoutInCell="1" allowOverlap="1" wp14:anchorId="29D3B6A6" wp14:editId="1BAEE8C6">
+          <wp:anchor distT="0" distB="0" distL="114300" distR="114300" simplePos="0" relativeHeight="251658240" behindDoc="1" locked="0" layoutInCell="1" allowOverlap="1" wp14:anchorId="29D3B6A6" wp14:editId="701166D4">
             <wp:simplePos x="0" y="0"/>
             <wp:positionH relativeFrom="column">
               <wp:posOffset>3881755</wp:posOffset>
@@ -208,14 +208,6 @@
     </w:p>
     <w:p>
       <w:r>
-        <w:t xml:space="preserve">Discuss generally how you might solve this problem. </w:t>
-      </w:r>
-      <w:r>
-        <w:t>If you get stuck, discuss how you personally decide when to leave home when travelling to a fixed time event.</w:t>
-      </w:r>
-    </w:p>
-    <w:p>
-      <w:r>
         <w:t xml:space="preserve">Spend </w:t>
       </w:r>
       <w:r>
@@ -251,6 +243,12 @@
       <w:r>
         <w:t xml:space="preserve">to the room in 2 minutes or less. </w:t>
       </w:r>
+      <w:r>
+        <w:t xml:space="preserve"> Tip: start by discussing </w:t>
+      </w:r>
+      <w:r>
+        <w:t>how you personally decide when to leave home when travelling to a fixed time event.</w:t>
+      </w:r>
     </w:p>
     <w:p>
       <w:r>
@@ -278,11 +276,6 @@
     </w:p>
     <w:p>
       <w:r>
-        <w:t xml:space="preserve">After hearing the algorithms, what data and information will be needed to solve the goal. </w:t>
-      </w:r>
-    </w:p>
-    <w:p>
-      <w:r>
         <w:t>Spend 5</w:t>
       </w:r>
       <w:r>
@@ -304,7 +297,13 @@
         <w:t>s</w:t>
       </w:r>
       <w:r>
-        <w:t xml:space="preserve"> for each input data or information. Decide if its critical to have (can’t do without) or if it is an optimization (improves the forecast)</w:t>
+        <w:t xml:space="preserve"> for each input data or information</w:t>
+      </w:r>
+      <w:r>
+        <w:t xml:space="preserve"> required for your algorithm</w:t>
+      </w:r>
+      <w:r>
+        <w:t>. Decide if its critical to have (can’t do without) or if it is an optimization (improves the forecast)</w:t>
       </w:r>
       <w:r>
         <w:t xml:space="preserve"> and then decide on one person to present those stick-notes to the room in 2 minutes or less.</w:t>
@@ -337,7 +336,19 @@
     </w:p>
     <w:p>
       <w:r>
-        <w:t>Spend 5-10 minutes discussing what external factors could cause forecasting error. Create a sticky-note for each factor and describe how you might deal with that factor in your forecasts. Decide on one person to present those sticky-notes to the room in 2 minutes or less.</w:t>
+        <w:t xml:space="preserve">Spend 5-10 minutes discussing what external factors could cause forecasting error. Create a sticky-note for each factor and describe how you might </w:t>
+      </w:r>
+      <w:r>
+        <w:t>“</w:t>
+      </w:r>
+      <w:r>
+        <w:t>deal</w:t>
+      </w:r>
+      <w:r>
+        <w:t>”</w:t>
+      </w:r>
+      <w:r>
+        <w:t xml:space="preserve"> with that factor in your forecasts. Decide on one person to present those sticky-notes to the room in 2 minutes or less.</w:t>
       </w:r>
     </w:p>
     <w:p>
@@ -367,6 +378,9 @@
       <w:r>
         <w:t xml:space="preserve"> </w:t>
       </w:r>
+      <w:r>
+        <w:t>Decide on one person to present your findings to the room in 2 minutes or less.</w:t>
+      </w:r>
     </w:p>
     <w:p>
       <w:pPr>
@@ -393,7 +407,13 @@
         <w:t xml:space="preserve"> or features in multiple team environments</w:t>
       </w:r>
       <w:r>
-        <w:t xml:space="preserve">. What would need to be </w:t>
+        <w:t xml:space="preserve">. </w:t>
+      </w:r>
+      <w:r>
+        <w:t xml:space="preserve">For example; </w:t>
+      </w:r>
+      <w:r>
+        <w:t xml:space="preserve">What would need to be </w:t>
       </w:r>
       <w:r>
         <w:t>changed?</w:t>
@@ -420,13 +440,13 @@
         <mc:AlternateContent>
           <mc:Choice Requires="wps">
             <w:drawing>
-              <wp:anchor distT="0" distB="0" distL="114300" distR="114300" simplePos="0" relativeHeight="251661312" behindDoc="0" locked="0" layoutInCell="1" allowOverlap="1" wp14:anchorId="23A9DCAE" wp14:editId="23196537">
+              <wp:anchor distT="0" distB="0" distL="114300" distR="114300" simplePos="0" relativeHeight="251661312" behindDoc="0" locked="0" layoutInCell="1" allowOverlap="1" wp14:anchorId="23A9DCAE" wp14:editId="0324FC47">
                 <wp:simplePos x="0" y="0"/>
                 <wp:positionH relativeFrom="column">
-                  <wp:posOffset>4749943</wp:posOffset>
+                  <wp:posOffset>5155241</wp:posOffset>
                 </wp:positionH>
                 <wp:positionV relativeFrom="paragraph">
-                  <wp:posOffset>195461</wp:posOffset>
+                  <wp:posOffset>194945</wp:posOffset>
                 </wp:positionV>
                 <wp:extent cx="810883" cy="293298"/>
                 <wp:effectExtent l="0" t="0" r="27940" b="12065"/>
@@ -457,9 +477,11 @@
                       <wps:txbx>
                         <w:txbxContent>
                           <w:p>
+                            <w:bookmarkStart w:id="0" w:name="_GoBack"/>
                             <w:r>
                               <w:t>End Here</w:t>
                             </w:r>
+                            <w:bookmarkEnd w:id="0"/>
                           </w:p>
                         </w:txbxContent>
                       </wps:txbx>
@@ -487,13 +509,15 @@
                 <v:stroke joinstyle="miter"/>
                 <v:path gradientshapeok="t" o:connecttype="rect"/>
               </v:shapetype>
-              <v:shape id="Text Box 4" o:spid="_x0000_s1026" type="#_x0000_t202" style="position:absolute;margin-left:374pt;margin-top:15.4pt;width:63.85pt;height:23.1pt;z-index:251661312;visibility:visible;mso-wrap-style:square;mso-width-percent:0;mso-height-percent:0;mso-wrap-distance-left:9pt;mso-wrap-distance-top:0;mso-wrap-distance-right:9pt;mso-wrap-distance-bottom:0;mso-position-horizontal:absolute;mso-position-horizontal-relative:text;mso-position-vertical:absolute;mso-position-vertical-relative:text;mso-width-percent:0;mso-height-percent:0;mso-width-relative:margin;mso-height-relative:margin;v-text-anchor:top" o:gfxdata="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" fillcolor="white [3201]" strokeweight=".5pt">
+              <v:shape id="Text Box 4" o:spid="_x0000_s1026" type="#_x0000_t202" style="position:absolute;margin-left:405.9pt;margin-top:15.35pt;width:63.85pt;height:23.1pt;z-index:251661312;visibility:visible;mso-wrap-style:square;mso-width-percent:0;mso-height-percent:0;mso-wrap-distance-left:9pt;mso-wrap-distance-top:0;mso-wrap-distance-right:9pt;mso-wrap-distance-bottom:0;mso-position-horizontal:absolute;mso-position-horizontal-relative:text;mso-position-vertical:absolute;mso-position-vertical-relative:text;mso-width-percent:0;mso-height-percent:0;mso-width-relative:margin;mso-height-relative:margin;v-text-anchor:top" o:gfxdata="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" fillcolor="white [3201]" strokeweight=".5pt">
                 <v:textbox>
                   <w:txbxContent>
                     <w:p>
+                      <w:bookmarkStart w:id="1" w:name="_GoBack"/>
                       <w:r>
                         <w:t>End Here</w:t>
                       </w:r>
+                      <w:bookmarkEnd w:id="1"/>
                     </w:p>
                   </w:txbxContent>
                 </v:textbox>
@@ -509,13 +533,13 @@
         <mc:AlternateContent>
           <mc:Choice Requires="wps">
             <w:drawing>
-              <wp:anchor distT="0" distB="0" distL="114300" distR="114300" simplePos="0" relativeHeight="251659264" behindDoc="0" locked="0" layoutInCell="1" allowOverlap="1" wp14:anchorId="69571F6B" wp14:editId="422074A7">
+              <wp:anchor distT="0" distB="0" distL="114300" distR="114300" simplePos="0" relativeHeight="251659264" behindDoc="0" locked="0" layoutInCell="1" allowOverlap="1" wp14:anchorId="69571F6B" wp14:editId="0AC5B3E6">
                 <wp:simplePos x="0" y="0"/>
                 <wp:positionH relativeFrom="column">
-                  <wp:posOffset>612212</wp:posOffset>
+                  <wp:posOffset>612140</wp:posOffset>
                 </wp:positionH>
                 <wp:positionV relativeFrom="paragraph">
-                  <wp:posOffset>4735686</wp:posOffset>
+                  <wp:posOffset>5114757</wp:posOffset>
                 </wp:positionV>
                 <wp:extent cx="810883" cy="293298"/>
                 <wp:effectExtent l="0" t="0" r="27940" b="12065"/>
@@ -572,7 +596,7 @@
           </mc:Choice>
           <mc:Fallback>
             <w:pict>
-              <v:shape w14:anchorId="69571F6B" id="Text Box 3" o:spid="_x0000_s1027" type="#_x0000_t202" style="position:absolute;margin-left:48.2pt;margin-top:372.9pt;width:63.85pt;height:23.1pt;z-index:251659264;visibility:visible;mso-wrap-style:square;mso-width-percent:0;mso-height-percent:0;mso-wrap-distance-left:9pt;mso-wrap-distance-top:0;mso-wrap-distance-right:9pt;mso-wrap-distance-bottom:0;mso-position-horizontal:absolute;mso-position-horizontal-relative:text;mso-position-vertical:absolute;mso-position-vertical-relative:text;mso-width-percent:0;mso-height-percent:0;mso-width-relative:margin;mso-height-relative:margin;v-text-anchor:top" o:gfxdata="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" fillcolor="white [3201]" strokeweight=".5pt">
+              <v:shape w14:anchorId="69571F6B" id="Text Box 3" o:spid="_x0000_s1027" type="#_x0000_t202" style="position:absolute;margin-left:48.2pt;margin-top:402.75pt;width:63.85pt;height:23.1pt;z-index:251659264;visibility:visible;mso-wrap-style:square;mso-width-percent:0;mso-height-percent:0;mso-wrap-distance-left:9pt;mso-wrap-distance-top:0;mso-wrap-distance-right:9pt;mso-wrap-distance-bottom:0;mso-position-horizontal:absolute;mso-position-horizontal-relative:text;mso-position-vertical:absolute;mso-position-vertical-relative:text;mso-width-percent:0;mso-height-percent:0;mso-width-relative:margin;mso-height-relative:margin;v-text-anchor:top" o:gfxdata="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" fillcolor="white [3201]" strokeweight=".5pt">
                 <v:textbox>
                   <w:txbxContent>
                     <w:p>
@@ -592,9 +616,9 @@
           <w:noProof/>
         </w:rPr>
         <w:drawing>
-          <wp:inline distT="0" distB="0" distL="0" distR="0" wp14:anchorId="4D2F18BB" wp14:editId="446E1556">
-            <wp:extent cx="5943600" cy="5943600"/>
-            <wp:effectExtent l="0" t="0" r="0" b="0"/>
+          <wp:inline distT="0" distB="0" distL="0" distR="0" wp14:anchorId="4D2F18BB" wp14:editId="4395FDA0">
+            <wp:extent cx="6392174" cy="6392174"/>
+            <wp:effectExtent l="0" t="0" r="8890" b="8890"/>
             <wp:docPr id="2" name="Picture 2" descr="demo 24"/>
             <wp:cNvGraphicFramePr>
               <a:graphicFrameLocks xmlns:a="http://schemas.openxmlformats.org/drawingml/2006/main" noChangeAspect="1"/>
@@ -624,7 +648,7 @@
                   <pic:spPr bwMode="auto">
                     <a:xfrm>
                       <a:off x="0" y="0"/>
-                      <a:ext cx="5943600" cy="5943600"/>
+                      <a:ext cx="6400792" cy="6400792"/>
                     </a:xfrm>
                     <a:prstGeom prst="rect">
                       <a:avLst/>
@@ -1234,8 +1258,6 @@
       <w:r>
         <w:t>Handoff to different teams may be impacted by “traffic” depending on time of use (just like peak hour traffic)</w:t>
       </w:r>
-      <w:bookmarkStart w:id="0" w:name="_GoBack"/>
-      <w:bookmarkEnd w:id="0"/>
     </w:p>
     <w:sectPr>
       <w:footerReference w:type="default" r:id="rId9"/>

</xml_diff>